<commit_message>
Finish the selection sort analysis
</commit_message>
<xml_diff>
--- a/docs/Sorting/Algorithm analysis, Bubble Sort.docx
+++ b/docs/Sorting/Algorithm analysis, Bubble Sort.docx
@@ -34,7 +34,29 @@
           <w:szCs w:val="24"/>
           <w:lang w:val="en-US"/>
         </w:rPr>
-        <w:t>analysis. Bubble Sort</w:t>
+        <w:t>analysis</w:t>
+      </w:r>
+      <w:r>
+        <w:rPr>
+          <w:rFonts w:ascii="Arial" w:hAnsi="Arial" w:cs="Arial"/>
+          <w:b/>
+          <w:bCs/>
+          <w:sz w:val="24"/>
+          <w:szCs w:val="24"/>
+          <w:lang w:val="en-US"/>
+        </w:rPr>
+        <w:t>,</w:t>
+      </w:r>
+      <w:r>
+        <w:rPr>
+          <w:rFonts w:ascii="Arial" w:hAnsi="Arial" w:cs="Arial"/>
+          <w:b/>
+          <w:bCs/>
+          <w:sz w:val="24"/>
+          <w:szCs w:val="24"/>
+          <w:lang w:val="en-US"/>
+        </w:rPr>
+        <w:t xml:space="preserve"> Bubble Sort</w:t>
       </w:r>
     </w:p>
     <w:p>
@@ -153,14 +175,7 @@
                 <w:rFonts w:ascii="Arial" w:hAnsi="Arial" w:cs="Arial"/>
                 <w:lang w:val="en-US"/>
               </w:rPr>
-              <w:t xml:space="preserve">        </w:t>
-            </w:r>
-            <w:r>
-              <w:rPr>
-                <w:rFonts w:ascii="Arial" w:hAnsi="Arial" w:cs="Arial"/>
-                <w:lang w:val="en-US"/>
-              </w:rPr>
-              <w:t>ArrayList&lt;Game&gt; list = c.getWishList();</w:t>
+              <w:t xml:space="preserve">        ArrayList&lt;Game&gt; list = c.getWishList();</w:t>
             </w:r>
           </w:p>
         </w:tc>
@@ -1234,14 +1249,7 @@
                         <w:rFonts w:ascii="Cambria Math" w:hAnsi="Cambria Math" w:cs="Arial"/>
                         <w:lang w:val="en-US"/>
                       </w:rPr>
-                      <m:t>1</m:t>
-                    </m:r>
-                    <m:r>
-                      <w:rPr>
-                        <w:rFonts w:ascii="Cambria Math" w:hAnsi="Cambria Math" w:cs="Arial"/>
-                        <w:lang w:val="en-US"/>
-                      </w:rPr>
-                      <m:t>0</m:t>
+                      <m:t>10</m:t>
                     </m:r>
                   </m:sub>
                 </m:sSub>
@@ -1355,14 +1363,7 @@
                         <w:rFonts w:ascii="Cambria Math" w:hAnsi="Cambria Math" w:cs="Arial"/>
                         <w:lang w:val="en-US"/>
                       </w:rPr>
-                      <m:t>1</m:t>
-                    </m:r>
-                    <m:r>
-                      <w:rPr>
-                        <w:rFonts w:ascii="Cambria Math" w:hAnsi="Cambria Math" w:cs="Arial"/>
-                        <w:lang w:val="en-US"/>
-                      </w:rPr>
-                      <m:t>1</m:t>
+                      <m:t>11</m:t>
                     </m:r>
                   </m:sub>
                 </m:sSub>
@@ -1490,14 +1491,7 @@
                         <w:rFonts w:ascii="Cambria Math" w:hAnsi="Cambria Math" w:cs="Arial"/>
                         <w:lang w:val="en-US"/>
                       </w:rPr>
-                      <m:t>1</m:t>
-                    </m:r>
-                    <m:r>
-                      <w:rPr>
-                        <w:rFonts w:ascii="Cambria Math" w:hAnsi="Cambria Math" w:cs="Arial"/>
-                        <w:lang w:val="en-US"/>
-                      </w:rPr>
-                      <m:t>2</m:t>
+                      <m:t>12</m:t>
                     </m:r>
                   </m:sub>
                 </m:sSub>
@@ -1611,14 +1605,7 @@
                         <w:rFonts w:ascii="Cambria Math" w:hAnsi="Cambria Math" w:cs="Arial"/>
                         <w:lang w:val="en-US"/>
                       </w:rPr>
-                      <m:t>1</m:t>
-                    </m:r>
-                    <m:r>
-                      <w:rPr>
-                        <w:rFonts w:ascii="Cambria Math" w:hAnsi="Cambria Math" w:cs="Arial"/>
-                        <w:lang w:val="en-US"/>
-                      </w:rPr>
-                      <m:t>3</m:t>
+                      <m:t>13</m:t>
                     </m:r>
                   </m:sub>
                 </m:sSub>
@@ -1746,14 +1733,7 @@
                         <w:rFonts w:ascii="Cambria Math" w:hAnsi="Cambria Math" w:cs="Arial"/>
                         <w:lang w:val="en-US"/>
                       </w:rPr>
-                      <m:t>1</m:t>
-                    </m:r>
-                    <m:r>
-                      <w:rPr>
-                        <w:rFonts w:ascii="Cambria Math" w:hAnsi="Cambria Math" w:cs="Arial"/>
-                        <w:lang w:val="en-US"/>
-                      </w:rPr>
-                      <m:t>4</m:t>
+                      <m:t>14</m:t>
                     </m:r>
                   </m:sub>
                 </m:sSub>
@@ -1867,14 +1847,7 @@
                         <w:rFonts w:ascii="Cambria Math" w:hAnsi="Cambria Math" w:cs="Arial"/>
                         <w:lang w:val="en-US"/>
                       </w:rPr>
-                      <m:t>1</m:t>
-                    </m:r>
-                    <m:r>
-                      <w:rPr>
-                        <w:rFonts w:ascii="Cambria Math" w:hAnsi="Cambria Math" w:cs="Arial"/>
-                        <w:lang w:val="en-US"/>
-                      </w:rPr>
-                      <m:t>5</m:t>
+                      <m:t>15</m:t>
                     </m:r>
                   </m:sub>
                 </m:sSub>
@@ -2974,14 +2947,7 @@
                   <w:rFonts w:ascii="Cambria Math" w:eastAsiaTheme="minorEastAsia" w:hAnsi="Cambria Math" w:cs="Arial"/>
                   <w:lang w:val="en-US"/>
                 </w:rPr>
-                <m:t>1</m:t>
-              </m:r>
-              <m:r>
-                <w:rPr>
-                  <w:rFonts w:ascii="Cambria Math" w:eastAsiaTheme="minorEastAsia" w:hAnsi="Cambria Math" w:cs="Arial"/>
-                  <w:lang w:val="en-US"/>
-                </w:rPr>
-                <m:t>1</m:t>
+                <m:t>11</m:t>
               </m:r>
             </m:sub>
           </m:sSub>
@@ -3079,14 +3045,7 @@
                   <w:rFonts w:ascii="Cambria Math" w:eastAsiaTheme="minorEastAsia" w:hAnsi="Cambria Math" w:cs="Arial"/>
                   <w:lang w:val="en-US"/>
                 </w:rPr>
-                <m:t>1</m:t>
-              </m:r>
-              <m:r>
-                <w:rPr>
-                  <w:rFonts w:ascii="Cambria Math" w:eastAsiaTheme="minorEastAsia" w:hAnsi="Cambria Math" w:cs="Arial"/>
-                  <w:lang w:val="en-US"/>
-                </w:rPr>
-                <m:t>2</m:t>
+                <m:t>12</m:t>
               </m:r>
             </m:sub>
           </m:sSub>
@@ -3184,14 +3143,7 @@
                   <w:rFonts w:ascii="Cambria Math" w:eastAsiaTheme="minorEastAsia" w:hAnsi="Cambria Math" w:cs="Arial"/>
                   <w:lang w:val="en-US"/>
                 </w:rPr>
-                <m:t>1</m:t>
-              </m:r>
-              <m:r>
-                <w:rPr>
-                  <w:rFonts w:ascii="Cambria Math" w:eastAsiaTheme="minorEastAsia" w:hAnsi="Cambria Math" w:cs="Arial"/>
-                  <w:lang w:val="en-US"/>
-                </w:rPr>
-                <m:t>3</m:t>
+                <m:t>13</m:t>
               </m:r>
             </m:sub>
           </m:sSub>
@@ -3289,14 +3241,7 @@
                   <w:rFonts w:ascii="Cambria Math" w:eastAsiaTheme="minorEastAsia" w:hAnsi="Cambria Math" w:cs="Arial"/>
                   <w:lang w:val="en-US"/>
                 </w:rPr>
-                <m:t>1</m:t>
-              </m:r>
-              <m:r>
-                <w:rPr>
-                  <w:rFonts w:ascii="Cambria Math" w:eastAsiaTheme="minorEastAsia" w:hAnsi="Cambria Math" w:cs="Arial"/>
-                  <w:lang w:val="en-US"/>
-                </w:rPr>
-                <m:t>4</m:t>
+                <m:t>14</m:t>
               </m:r>
             </m:sub>
           </m:sSub>
@@ -3802,14 +3747,7 @@
                   <w:rFonts w:ascii="Cambria Math" w:eastAsiaTheme="minorEastAsia" w:hAnsi="Cambria Math" w:cs="Arial"/>
                   <w:lang w:val="en-US"/>
                 </w:rPr>
-                <m:t>n</m:t>
-              </m:r>
-              <m:r>
-                <w:rPr>
-                  <w:rFonts w:ascii="Cambria Math" w:eastAsiaTheme="minorEastAsia" w:hAnsi="Cambria Math" w:cs="Arial"/>
-                  <w:lang w:val="en-US"/>
-                </w:rPr>
-                <m:t>+</m:t>
+                <m:t>n+</m:t>
               </m:r>
               <m:sSub>
                 <m:sSubPr>
@@ -3910,14 +3848,7 @@
                   <w:rFonts w:ascii="Cambria Math" w:eastAsiaTheme="minorEastAsia" w:hAnsi="Cambria Math" w:cs="Arial"/>
                   <w:lang w:val="en-US"/>
                 </w:rPr>
-                <m:t>n</m:t>
-              </m:r>
-              <m:r>
-                <w:rPr>
-                  <w:rFonts w:ascii="Cambria Math" w:eastAsiaTheme="minorEastAsia" w:hAnsi="Cambria Math" w:cs="Arial"/>
-                  <w:lang w:val="en-US"/>
-                </w:rPr>
-                <m:t>+</m:t>
+                <m:t>n+</m:t>
               </m:r>
               <m:sSub>
                 <m:sSubPr>
@@ -4018,14 +3949,7 @@
                   <w:rFonts w:ascii="Cambria Math" w:eastAsiaTheme="minorEastAsia" w:hAnsi="Cambria Math" w:cs="Arial"/>
                   <w:lang w:val="en-US"/>
                 </w:rPr>
-                <m:t>n</m:t>
-              </m:r>
-              <m:r>
-                <w:rPr>
-                  <w:rFonts w:ascii="Cambria Math" w:eastAsiaTheme="minorEastAsia" w:hAnsi="Cambria Math" w:cs="Arial"/>
-                  <w:lang w:val="en-US"/>
-                </w:rPr>
-                <m:t>+</m:t>
+                <m:t>n+</m:t>
               </m:r>
               <m:sSub>
                 <m:sSubPr>
@@ -4126,14 +4050,7 @@
                   <w:rFonts w:ascii="Cambria Math" w:eastAsiaTheme="minorEastAsia" w:hAnsi="Cambria Math" w:cs="Arial"/>
                   <w:lang w:val="en-US"/>
                 </w:rPr>
-                <m:t>n</m:t>
-              </m:r>
-              <m:r>
-                <w:rPr>
-                  <w:rFonts w:ascii="Cambria Math" w:eastAsiaTheme="minorEastAsia" w:hAnsi="Cambria Math" w:cs="Arial"/>
-                  <w:lang w:val="en-US"/>
-                </w:rPr>
-                <m:t>+</m:t>
+                <m:t>n+</m:t>
               </m:r>
               <m:sSub>
                 <m:sSubPr>
@@ -4234,14 +4151,7 @@
                   <w:rFonts w:ascii="Cambria Math" w:eastAsiaTheme="minorEastAsia" w:hAnsi="Cambria Math" w:cs="Arial"/>
                   <w:lang w:val="en-US"/>
                 </w:rPr>
-                <m:t>n</m:t>
-              </m:r>
-              <m:r>
-                <w:rPr>
-                  <w:rFonts w:ascii="Cambria Math" w:eastAsiaTheme="minorEastAsia" w:hAnsi="Cambria Math" w:cs="Arial"/>
-                  <w:lang w:val="en-US"/>
-                </w:rPr>
-                <m:t>+</m:t>
+                <m:t>n+</m:t>
               </m:r>
               <m:sSub>
                 <m:sSubPr>
@@ -6425,14 +6335,7 @@
                           <w:rFonts w:ascii="Cambria Math" w:hAnsi="Cambria Math" w:cs="Arial"/>
                           <w:lang w:val="en-US"/>
                         </w:rPr>
-                        <m:t>1</m:t>
-                      </m:r>
-                      <m:r>
-                        <w:rPr>
-                          <w:rFonts w:ascii="Cambria Math" w:hAnsi="Cambria Math" w:cs="Arial"/>
-                          <w:lang w:val="en-US"/>
-                        </w:rPr>
-                        <m:t>3</m:t>
+                        <m:t>13</m:t>
                       </m:r>
                     </m:sub>
                   </m:sSub>
@@ -8996,14 +8899,7 @@
                 <w:rFonts w:ascii="Arial" w:eastAsiaTheme="minorEastAsia" w:hAnsi="Arial" w:cs="Arial"/>
                 <w:lang w:val="en-US"/>
               </w:rPr>
-              <w:t>Temp</w:t>
-            </w:r>
-            <w:r>
-              <w:rPr>
-                <w:rFonts w:ascii="Arial" w:eastAsiaTheme="minorEastAsia" w:hAnsi="Arial" w:cs="Arial"/>
-                <w:lang w:val="en-US"/>
-              </w:rPr>
-              <w:t>2</w:t>
+              <w:t>Temp2</w:t>
             </w:r>
           </w:p>
         </w:tc>
@@ -9205,7 +9101,12 @@
       </w:pPr>
     </w:p>
     <w:sectPr>
-      <w:headerReference w:type="default" r:id="rId7"/>
+      <w:headerReference w:type="even" r:id="rId7"/>
+      <w:headerReference w:type="default" r:id="rId8"/>
+      <w:footerReference w:type="even" r:id="rId9"/>
+      <w:footerReference w:type="default" r:id="rId10"/>
+      <w:headerReference w:type="first" r:id="rId11"/>
+      <w:footerReference w:type="first" r:id="rId12"/>
       <w:pgSz w:w="15840" w:h="12240" w:orient="landscape"/>
       <w:pgMar w:top="1701" w:right="1417" w:bottom="1701" w:left="1417" w:header="708" w:footer="708" w:gutter="0"/>
       <w:cols w:space="708"/>
@@ -9240,6 +9141,36 @@
 </w:endnotes>
 </file>
 
+<file path=word/footer1.xml><?xml version="1.0" encoding="utf-8"?>
+<w:ftr xmlns:wpc="http://schemas.microsoft.com/office/word/2010/wordprocessingCanvas" xmlns:cx="http://schemas.microsoft.com/office/drawing/2014/chartex" xmlns:cx1="http://schemas.microsoft.com/office/drawing/2015/9/8/chartex" xmlns:cx2="http://schemas.microsoft.com/office/drawing/2015/10/21/chartex" xmlns:cx3="http://schemas.microsoft.com/office/drawing/2016/5/9/chartex" xmlns:cx4="http://schemas.microsoft.com/office/drawing/2016/5/10/chartex" xmlns:cx5="http://schemas.microsoft.com/office/drawing/2016/5/11/chartex" xmlns:cx6="http://schemas.microsoft.com/office/drawing/2016/5/12/chartex" xmlns:cx7="http://schemas.microsoft.com/office/drawing/2016/5/13/chartex" xmlns:cx8="http://schemas.microsoft.com/office/drawing/2016/5/14/chartex" xmlns:mc="http://schemas.openxmlformats.org/markup-compatibility/2006" xmlns:aink="http://schemas.microsoft.com/office/drawing/2016/ink" xmlns:am3d="http://schemas.microsoft.com/office/drawing/2017/model3d" xmlns:o="urn:schemas-microsoft-com:office:office" xmlns:r="http://schemas.openxmlformats.org/officeDocument/2006/relationships" xmlns:m="http://schemas.openxmlformats.org/officeDocument/2006/math" xmlns:v="urn:schemas-microsoft-com:vml" xmlns:wp14="http://schemas.microsoft.com/office/word/2010/wordprocessingDrawing" xmlns:wp="http://schemas.openxmlformats.org/drawingml/2006/wordprocessingDrawing" xmlns:w10="urn:schemas-microsoft-com:office:word" xmlns:w="http://schemas.openxmlformats.org/wordprocessingml/2006/main" xmlns:w14="http://schemas.microsoft.com/office/word/2010/wordml" xmlns:w15="http://schemas.microsoft.com/office/word/2012/wordml" xmlns:w16cex="http://schemas.microsoft.com/office/word/2018/wordml/cex" xmlns:w16cid="http://schemas.microsoft.com/office/word/2016/wordml/cid" xmlns:w16="http://schemas.microsoft.com/office/word/2018/wordml" xmlns:w16sdtdh="http://schemas.microsoft.com/office/word/2020/wordml/sdtdatahash" xmlns:w16se="http://schemas.microsoft.com/office/word/2015/wordml/symex" xmlns:wpg="http://schemas.microsoft.com/office/word/2010/wordprocessingGroup" xmlns:wpi="http://schemas.microsoft.com/office/word/2010/wordprocessingInk" xmlns:wne="http://schemas.microsoft.com/office/word/2006/wordml" xmlns:wps="http://schemas.microsoft.com/office/word/2010/wordprocessingShape" mc:Ignorable="w14 w15 w16se w16cid w16 w16cex w16sdtdh wp14">
+  <w:p>
+    <w:pPr>
+      <w:pStyle w:val="Piedepgina"/>
+    </w:pPr>
+  </w:p>
+</w:ftr>
+</file>
+
+<file path=word/footer2.xml><?xml version="1.0" encoding="utf-8"?>
+<w:ftr xmlns:wpc="http://schemas.microsoft.com/office/word/2010/wordprocessingCanvas" xmlns:cx="http://schemas.microsoft.com/office/drawing/2014/chartex" xmlns:cx1="http://schemas.microsoft.com/office/drawing/2015/9/8/chartex" xmlns:cx2="http://schemas.microsoft.com/office/drawing/2015/10/21/chartex" xmlns:cx3="http://schemas.microsoft.com/office/drawing/2016/5/9/chartex" xmlns:cx4="http://schemas.microsoft.com/office/drawing/2016/5/10/chartex" xmlns:cx5="http://schemas.microsoft.com/office/drawing/2016/5/11/chartex" xmlns:cx6="http://schemas.microsoft.com/office/drawing/2016/5/12/chartex" xmlns:cx7="http://schemas.microsoft.com/office/drawing/2016/5/13/chartex" xmlns:cx8="http://schemas.microsoft.com/office/drawing/2016/5/14/chartex" xmlns:mc="http://schemas.openxmlformats.org/markup-compatibility/2006" xmlns:aink="http://schemas.microsoft.com/office/drawing/2016/ink" xmlns:am3d="http://schemas.microsoft.com/office/drawing/2017/model3d" xmlns:o="urn:schemas-microsoft-com:office:office" xmlns:r="http://schemas.openxmlformats.org/officeDocument/2006/relationships" xmlns:m="http://schemas.openxmlformats.org/officeDocument/2006/math" xmlns:v="urn:schemas-microsoft-com:vml" xmlns:wp14="http://schemas.microsoft.com/office/word/2010/wordprocessingDrawing" xmlns:wp="http://schemas.openxmlformats.org/drawingml/2006/wordprocessingDrawing" xmlns:w10="urn:schemas-microsoft-com:office:word" xmlns:w="http://schemas.openxmlformats.org/wordprocessingml/2006/main" xmlns:w14="http://schemas.microsoft.com/office/word/2010/wordml" xmlns:w15="http://schemas.microsoft.com/office/word/2012/wordml" xmlns:w16cex="http://schemas.microsoft.com/office/word/2018/wordml/cex" xmlns:w16cid="http://schemas.microsoft.com/office/word/2016/wordml/cid" xmlns:w16="http://schemas.microsoft.com/office/word/2018/wordml" xmlns:w16sdtdh="http://schemas.microsoft.com/office/word/2020/wordml/sdtdatahash" xmlns:w16se="http://schemas.microsoft.com/office/word/2015/wordml/symex" xmlns:wpg="http://schemas.microsoft.com/office/word/2010/wordprocessingGroup" xmlns:wpi="http://schemas.microsoft.com/office/word/2010/wordprocessingInk" xmlns:wne="http://schemas.microsoft.com/office/word/2006/wordml" xmlns:wps="http://schemas.microsoft.com/office/word/2010/wordprocessingShape" mc:Ignorable="w14 w15 w16se w16cid w16 w16cex w16sdtdh wp14">
+  <w:p>
+    <w:pPr>
+      <w:pStyle w:val="Piedepgina"/>
+    </w:pPr>
+  </w:p>
+</w:ftr>
+</file>
+
+<file path=word/footer3.xml><?xml version="1.0" encoding="utf-8"?>
+<w:ftr xmlns:wpc="http://schemas.microsoft.com/office/word/2010/wordprocessingCanvas" xmlns:cx="http://schemas.microsoft.com/office/drawing/2014/chartex" xmlns:cx1="http://schemas.microsoft.com/office/drawing/2015/9/8/chartex" xmlns:cx2="http://schemas.microsoft.com/office/drawing/2015/10/21/chartex" xmlns:cx3="http://schemas.microsoft.com/office/drawing/2016/5/9/chartex" xmlns:cx4="http://schemas.microsoft.com/office/drawing/2016/5/10/chartex" xmlns:cx5="http://schemas.microsoft.com/office/drawing/2016/5/11/chartex" xmlns:cx6="http://schemas.microsoft.com/office/drawing/2016/5/12/chartex" xmlns:cx7="http://schemas.microsoft.com/office/drawing/2016/5/13/chartex" xmlns:cx8="http://schemas.microsoft.com/office/drawing/2016/5/14/chartex" xmlns:mc="http://schemas.openxmlformats.org/markup-compatibility/2006" xmlns:aink="http://schemas.microsoft.com/office/drawing/2016/ink" xmlns:am3d="http://schemas.microsoft.com/office/drawing/2017/model3d" xmlns:o="urn:schemas-microsoft-com:office:office" xmlns:r="http://schemas.openxmlformats.org/officeDocument/2006/relationships" xmlns:m="http://schemas.openxmlformats.org/officeDocument/2006/math" xmlns:v="urn:schemas-microsoft-com:vml" xmlns:wp14="http://schemas.microsoft.com/office/word/2010/wordprocessingDrawing" xmlns:wp="http://schemas.openxmlformats.org/drawingml/2006/wordprocessingDrawing" xmlns:w10="urn:schemas-microsoft-com:office:word" xmlns:w="http://schemas.openxmlformats.org/wordprocessingml/2006/main" xmlns:w14="http://schemas.microsoft.com/office/word/2010/wordml" xmlns:w15="http://schemas.microsoft.com/office/word/2012/wordml" xmlns:w16cex="http://schemas.microsoft.com/office/word/2018/wordml/cex" xmlns:w16cid="http://schemas.microsoft.com/office/word/2016/wordml/cid" xmlns:w16="http://schemas.microsoft.com/office/word/2018/wordml" xmlns:w16sdtdh="http://schemas.microsoft.com/office/word/2020/wordml/sdtdatahash" xmlns:w16se="http://schemas.microsoft.com/office/word/2015/wordml/symex" xmlns:wpg="http://schemas.microsoft.com/office/word/2010/wordprocessingGroup" xmlns:wpi="http://schemas.microsoft.com/office/word/2010/wordprocessingInk" xmlns:wne="http://schemas.microsoft.com/office/word/2006/wordml" xmlns:wps="http://schemas.microsoft.com/office/word/2010/wordprocessingShape" mc:Ignorable="w14 w15 w16se w16cid w16 w16cex w16sdtdh wp14">
+  <w:p>
+    <w:pPr>
+      <w:pStyle w:val="Piedepgina"/>
+    </w:pPr>
+  </w:p>
+</w:ftr>
+</file>
+
 <file path=word/footnotes.xml><?xml version="1.0" encoding="utf-8"?>
 <w:footnotes xmlns:wpc="http://schemas.microsoft.com/office/word/2010/wordprocessingCanvas" xmlns:cx="http://schemas.microsoft.com/office/drawing/2014/chartex" xmlns:cx1="http://schemas.microsoft.com/office/drawing/2015/9/8/chartex" xmlns:cx2="http://schemas.microsoft.com/office/drawing/2015/10/21/chartex" xmlns:cx3="http://schemas.microsoft.com/office/drawing/2016/5/9/chartex" xmlns:cx4="http://schemas.microsoft.com/office/drawing/2016/5/10/chartex" xmlns:cx5="http://schemas.microsoft.com/office/drawing/2016/5/11/chartex" xmlns:cx6="http://schemas.microsoft.com/office/drawing/2016/5/12/chartex" xmlns:cx7="http://schemas.microsoft.com/office/drawing/2016/5/13/chartex" xmlns:cx8="http://schemas.microsoft.com/office/drawing/2016/5/14/chartex" xmlns:mc="http://schemas.openxmlformats.org/markup-compatibility/2006" xmlns:aink="http://schemas.microsoft.com/office/drawing/2016/ink" xmlns:am3d="http://schemas.microsoft.com/office/drawing/2017/model3d" xmlns:o="urn:schemas-microsoft-com:office:office" xmlns:r="http://schemas.openxmlformats.org/officeDocument/2006/relationships" xmlns:m="http://schemas.openxmlformats.org/officeDocument/2006/math" xmlns:v="urn:schemas-microsoft-com:vml" xmlns:wp14="http://schemas.microsoft.com/office/word/2010/wordprocessingDrawing" xmlns:wp="http://schemas.openxmlformats.org/drawingml/2006/wordprocessingDrawing" xmlns:w10="urn:schemas-microsoft-com:office:word" xmlns:w="http://schemas.openxmlformats.org/wordprocessingml/2006/main" xmlns:w14="http://schemas.microsoft.com/office/word/2010/wordml" xmlns:w15="http://schemas.microsoft.com/office/word/2012/wordml" xmlns:w16cex="http://schemas.microsoft.com/office/word/2018/wordml/cex" xmlns:w16cid="http://schemas.microsoft.com/office/word/2016/wordml/cid" xmlns:w16="http://schemas.microsoft.com/office/word/2018/wordml" xmlns:w16sdtdh="http://schemas.microsoft.com/office/word/2020/wordml/sdtdatahash" xmlns:w16se="http://schemas.microsoft.com/office/word/2015/wordml/symex" xmlns:wpg="http://schemas.microsoft.com/office/word/2010/wordprocessingGroup" xmlns:wpi="http://schemas.microsoft.com/office/word/2010/wordprocessingInk" xmlns:wne="http://schemas.microsoft.com/office/word/2006/wordml" xmlns:wps="http://schemas.microsoft.com/office/word/2010/wordprocessingShape" mc:Ignorable="w14 w15 w16se w16cid w16 w16cex w16sdtdh wp14">
   <w:footnote w:type="separator" w:id="-1">
@@ -9270,71 +9201,60 @@
   <w:p>
     <w:pPr>
       <w:pStyle w:val="Encabezado"/>
+    </w:pPr>
+  </w:p>
+</w:hdr>
+</file>
+
+<file path=word/header2.xml><?xml version="1.0" encoding="utf-8"?>
+<w:hdr xmlns:wpc="http://schemas.microsoft.com/office/word/2010/wordprocessingCanvas" xmlns:cx="http://schemas.microsoft.com/office/drawing/2014/chartex" xmlns:cx1="http://schemas.microsoft.com/office/drawing/2015/9/8/chartex" xmlns:cx2="http://schemas.microsoft.com/office/drawing/2015/10/21/chartex" xmlns:cx3="http://schemas.microsoft.com/office/drawing/2016/5/9/chartex" xmlns:cx4="http://schemas.microsoft.com/office/drawing/2016/5/10/chartex" xmlns:cx5="http://schemas.microsoft.com/office/drawing/2016/5/11/chartex" xmlns:cx6="http://schemas.microsoft.com/office/drawing/2016/5/12/chartex" xmlns:cx7="http://schemas.microsoft.com/office/drawing/2016/5/13/chartex" xmlns:cx8="http://schemas.microsoft.com/office/drawing/2016/5/14/chartex" xmlns:mc="http://schemas.openxmlformats.org/markup-compatibility/2006" xmlns:aink="http://schemas.microsoft.com/office/drawing/2016/ink" xmlns:am3d="http://schemas.microsoft.com/office/drawing/2017/model3d" xmlns:o="urn:schemas-microsoft-com:office:office" xmlns:r="http://schemas.openxmlformats.org/officeDocument/2006/relationships" xmlns:m="http://schemas.openxmlformats.org/officeDocument/2006/math" xmlns:v="urn:schemas-microsoft-com:vml" xmlns:wp14="http://schemas.microsoft.com/office/word/2010/wordprocessingDrawing" xmlns:wp="http://schemas.openxmlformats.org/drawingml/2006/wordprocessingDrawing" xmlns:w10="urn:schemas-microsoft-com:office:word" xmlns:w="http://schemas.openxmlformats.org/wordprocessingml/2006/main" xmlns:w14="http://schemas.microsoft.com/office/word/2010/wordml" xmlns:w15="http://schemas.microsoft.com/office/word/2012/wordml" xmlns:w16cex="http://schemas.microsoft.com/office/word/2018/wordml/cex" xmlns:w16cid="http://schemas.microsoft.com/office/word/2016/wordml/cid" xmlns:w16="http://schemas.microsoft.com/office/word/2018/wordml" xmlns:w16sdtdh="http://schemas.microsoft.com/office/word/2020/wordml/sdtdatahash" xmlns:w16se="http://schemas.microsoft.com/office/word/2015/wordml/symex" xmlns:wpg="http://schemas.microsoft.com/office/word/2010/wordprocessingGroup" xmlns:wpi="http://schemas.microsoft.com/office/word/2010/wordprocessingInk" xmlns:wne="http://schemas.microsoft.com/office/word/2006/wordml" xmlns:wps="http://schemas.microsoft.com/office/word/2010/wordprocessingShape" mc:Ignorable="w14 w15 w16se w16cid w16 w16cex w16sdtdh wp14">
+  <w:p>
+    <w:pPr>
+      <w:pStyle w:val="Encabezado"/>
       <w:rPr>
+        <w:rFonts w:ascii="Arial" w:hAnsi="Arial" w:cs="Arial"/>
         <w:lang w:val="en-US"/>
       </w:rPr>
     </w:pPr>
     <w:r>
       <w:rPr>
+        <w:rFonts w:ascii="Arial" w:hAnsi="Arial" w:cs="Arial"/>
         <w:lang w:val="en-US"/>
       </w:rPr>
       <w:t>Bubble Sort</w:t>
     </w:r>
     <w:r>
       <w:rPr>
+        <w:rFonts w:ascii="Arial" w:hAnsi="Arial" w:cs="Arial"/>
         <w:lang w:val="en-US"/>
       </w:rPr>
       <w:tab/>
     </w:r>
     <w:r>
       <w:rPr>
+        <w:rFonts w:ascii="Arial" w:hAnsi="Arial" w:cs="Arial"/>
         <w:lang w:val="en-US"/>
       </w:rPr>
       <w:tab/>
     </w:r>
     <w:r>
       <w:rPr>
+        <w:rFonts w:ascii="Arial" w:hAnsi="Arial" w:cs="Arial"/>
         <w:lang w:val="en-US"/>
       </w:rPr>
       <w:tab/>
+      <w:t>Temporal and Spatial Analysis</w:t>
     </w:r>
-    <w:r>
-      <w:rPr>
-        <w:lang w:val="en-US"/>
-      </w:rPr>
-      <w:tab/>
-      <w:t>T</w:t>
-    </w:r>
-    <w:r>
-      <w:rPr>
-        <w:lang w:val="en-US"/>
-      </w:rPr>
-      <w:t>emporal and</w:t>
-    </w:r>
-    <w:r>
-      <w:rPr>
-        <w:lang w:val="en-US"/>
-      </w:rPr>
-      <w:t xml:space="preserve"> S</w:t>
-    </w:r>
-    <w:r>
-      <w:rPr>
-        <w:lang w:val="en-US"/>
-      </w:rPr>
-      <w:t xml:space="preserve">patial </w:t>
-    </w:r>
-    <w:r>
-      <w:rPr>
-        <w:lang w:val="en-US"/>
-      </w:rPr>
-      <w:t>A</w:t>
-    </w:r>
-    <w:r>
-      <w:rPr>
-        <w:lang w:val="en-US"/>
-      </w:rPr>
-      <w:t>nalysis</w:t>
-    </w:r>
+  </w:p>
+</w:hdr>
+</file>
+
+<file path=word/header3.xml><?xml version="1.0" encoding="utf-8"?>
+<w:hdr xmlns:wpc="http://schemas.microsoft.com/office/word/2010/wordprocessingCanvas" xmlns:cx="http://schemas.microsoft.com/office/drawing/2014/chartex" xmlns:cx1="http://schemas.microsoft.com/office/drawing/2015/9/8/chartex" xmlns:cx2="http://schemas.microsoft.com/office/drawing/2015/10/21/chartex" xmlns:cx3="http://schemas.microsoft.com/office/drawing/2016/5/9/chartex" xmlns:cx4="http://schemas.microsoft.com/office/drawing/2016/5/10/chartex" xmlns:cx5="http://schemas.microsoft.com/office/drawing/2016/5/11/chartex" xmlns:cx6="http://schemas.microsoft.com/office/drawing/2016/5/12/chartex" xmlns:cx7="http://schemas.microsoft.com/office/drawing/2016/5/13/chartex" xmlns:cx8="http://schemas.microsoft.com/office/drawing/2016/5/14/chartex" xmlns:mc="http://schemas.openxmlformats.org/markup-compatibility/2006" xmlns:aink="http://schemas.microsoft.com/office/drawing/2016/ink" xmlns:am3d="http://schemas.microsoft.com/office/drawing/2017/model3d" xmlns:o="urn:schemas-microsoft-com:office:office" xmlns:r="http://schemas.openxmlformats.org/officeDocument/2006/relationships" xmlns:m="http://schemas.openxmlformats.org/officeDocument/2006/math" xmlns:v="urn:schemas-microsoft-com:vml" xmlns:wp14="http://schemas.microsoft.com/office/word/2010/wordprocessingDrawing" xmlns:wp="http://schemas.openxmlformats.org/drawingml/2006/wordprocessingDrawing" xmlns:w10="urn:schemas-microsoft-com:office:word" xmlns:w="http://schemas.openxmlformats.org/wordprocessingml/2006/main" xmlns:w14="http://schemas.microsoft.com/office/word/2010/wordml" xmlns:w15="http://schemas.microsoft.com/office/word/2012/wordml" xmlns:w16cex="http://schemas.microsoft.com/office/word/2018/wordml/cex" xmlns:w16cid="http://schemas.microsoft.com/office/word/2016/wordml/cid" xmlns:w16="http://schemas.microsoft.com/office/word/2018/wordml" xmlns:w16sdtdh="http://schemas.microsoft.com/office/word/2020/wordml/sdtdatahash" xmlns:w16se="http://schemas.microsoft.com/office/word/2015/wordml/symex" xmlns:wpg="http://schemas.microsoft.com/office/word/2010/wordprocessingGroup" xmlns:wpi="http://schemas.microsoft.com/office/word/2010/wordprocessingInk" xmlns:wne="http://schemas.microsoft.com/office/word/2006/wordml" xmlns:wps="http://schemas.microsoft.com/office/word/2010/wordprocessingShape" mc:Ignorable="w14 w15 w16se w16cid w16 w16cex w16sdtdh wp14">
+  <w:p>
+    <w:pPr>
+      <w:pStyle w:val="Encabezado"/>
+    </w:pPr>
   </w:p>
 </w:hdr>
 </file>

</xml_diff>